<commit_message>
fix replacement in coverpage .docx
</commit_message>
<xml_diff>
--- a/src/main/resources/templates/ausbildungsnachweis_deckblatt.docx
+++ b/src/main/resources/templates/ausbildungsnachweis_deckblatt.docx
@@ -25,12 +25,6 @@
         <w:gridCol w:w="4605"/>
       </w:tblGrid>
       <w:tr>
-        <w:tblPrEx>
-          <w:tblCellMar>
-            <w:top w:w="0" w:type="dxa"/>
-            <w:bottom w:w="0" w:type="dxa"/>
-          </w:tblCellMar>
-        </w:tblPrEx>
         <w:tc>
           <w:tcPr>
             <w:tcW w:w="4605" w:type="dxa"/>
@@ -150,12 +144,6 @@
         </w:tc>
       </w:tr>
       <w:tr>
-        <w:tblPrEx>
-          <w:tblCellMar>
-            <w:top w:w="0" w:type="dxa"/>
-            <w:bottom w:w="0" w:type="dxa"/>
-          </w:tblCellMar>
-        </w:tblPrEx>
         <w:tc>
           <w:tcPr>
             <w:tcW w:w="4605" w:type="dxa"/>
@@ -274,12 +262,6 @@
         </w:tc>
       </w:tr>
       <w:tr>
-        <w:tblPrEx>
-          <w:tblCellMar>
-            <w:top w:w="0" w:type="dxa"/>
-            <w:bottom w:w="0" w:type="dxa"/>
-          </w:tblCellMar>
-        </w:tblPrEx>
         <w:tc>
           <w:tcPr>
             <w:tcW w:w="4605" w:type="dxa"/>
@@ -395,12 +377,6 @@
         </w:tc>
       </w:tr>
       <w:tr>
-        <w:tblPrEx>
-          <w:tblCellMar>
-            <w:top w:w="0" w:type="dxa"/>
-            <w:bottom w:w="0" w:type="dxa"/>
-          </w:tblCellMar>
-        </w:tblPrEx>
         <w:trPr>
           <w:cantSplit/>
         </w:trPr>
@@ -462,12 +438,6 @@
         </w:tc>
       </w:tr>
       <w:tr>
-        <w:tblPrEx>
-          <w:tblCellMar>
-            <w:top w:w="0" w:type="dxa"/>
-            <w:bottom w:w="0" w:type="dxa"/>
-          </w:tblCellMar>
-        </w:tblPrEx>
         <w:tc>
           <w:tcPr>
             <w:tcW w:w="4605" w:type="dxa"/>
@@ -517,10 +487,7 @@
               <w:fldChar w:fldCharType="separate"/>
             </w:r>
             <w:r>
-              <w:t>00.00.000</w:t>
-            </w:r>
-            <w:r>
-              <w:t>1</w:t>
+              <w:t>11.11.1970</w:t>
             </w:r>
             <w:r>
               <w:fldChar w:fldCharType="end"/>
@@ -577,10 +544,7 @@
               <w:fldChar w:fldCharType="separate"/>
             </w:r>
             <w:r>
-              <w:t>00.00.000</w:t>
-            </w:r>
-            <w:r>
-              <w:t>2</w:t>
+              <w:t>22.22.1970</w:t>
             </w:r>
             <w:r>
               <w:fldChar w:fldCharType="end"/>
@@ -590,12 +554,6 @@
         </w:tc>
       </w:tr>
       <w:tr>
-        <w:tblPrEx>
-          <w:tblCellMar>
-            <w:top w:w="0" w:type="dxa"/>
-            <w:bottom w:w="0" w:type="dxa"/>
-          </w:tblCellMar>
-        </w:tblPrEx>
         <w:trPr>
           <w:cantSplit/>
         </w:trPr>
@@ -686,12 +644,6 @@
         <w:gridCol w:w="2196"/>
       </w:tblGrid>
       <w:tr>
-        <w:tblPrEx>
-          <w:tblCellMar>
-            <w:top w:w="0" w:type="dxa"/>
-            <w:bottom w:w="0" w:type="dxa"/>
-          </w:tblCellMar>
-        </w:tblPrEx>
         <w:trPr>
           <w:cantSplit/>
         </w:trPr>
@@ -718,12 +670,6 @@
         </w:tc>
       </w:tr>
       <w:tr>
-        <w:tblPrEx>
-          <w:tblCellMar>
-            <w:top w:w="0" w:type="dxa"/>
-            <w:bottom w:w="0" w:type="dxa"/>
-          </w:tblCellMar>
-        </w:tblPrEx>
         <w:trPr>
           <w:cantSplit/>
         </w:trPr>
@@ -815,12 +761,6 @@
         </w:tc>
       </w:tr>
       <w:tr>
-        <w:tblPrEx>
-          <w:tblCellMar>
-            <w:top w:w="0" w:type="dxa"/>
-            <w:bottom w:w="0" w:type="dxa"/>
-          </w:tblCellMar>
-        </w:tblPrEx>
         <w:trPr>
           <w:cantSplit/>
         </w:trPr>
@@ -904,12 +844,6 @@
         </w:tc>
       </w:tr>
       <w:tr>
-        <w:tblPrEx>
-          <w:tblCellMar>
-            <w:top w:w="0" w:type="dxa"/>
-            <w:bottom w:w="0" w:type="dxa"/>
-          </w:tblCellMar>
-        </w:tblPrEx>
         <w:tc>
           <w:tcPr>
             <w:tcW w:w="4465" w:type="dxa"/>
@@ -1200,12 +1134,6 @@
         </w:tc>
       </w:tr>
       <w:tr>
-        <w:tblPrEx>
-          <w:tblCellMar>
-            <w:top w:w="0" w:type="dxa"/>
-            <w:bottom w:w="0" w:type="dxa"/>
-          </w:tblCellMar>
-        </w:tblPrEx>
         <w:tc>
           <w:tcPr>
             <w:tcW w:w="4465" w:type="dxa"/>
@@ -1507,12 +1435,6 @@
         </w:tc>
       </w:tr>
       <w:tr>
-        <w:tblPrEx>
-          <w:tblCellMar>
-            <w:top w:w="0" w:type="dxa"/>
-            <w:bottom w:w="0" w:type="dxa"/>
-          </w:tblCellMar>
-        </w:tblPrEx>
         <w:tc>
           <w:tcPr>
             <w:tcW w:w="4465" w:type="dxa"/>
@@ -1814,12 +1736,6 @@
         </w:tc>
       </w:tr>
       <w:tr>
-        <w:tblPrEx>
-          <w:tblCellMar>
-            <w:top w:w="0" w:type="dxa"/>
-            <w:bottom w:w="0" w:type="dxa"/>
-          </w:tblCellMar>
-        </w:tblPrEx>
         <w:tc>
           <w:tcPr>
             <w:tcW w:w="4465" w:type="dxa"/>
@@ -2121,12 +2037,6 @@
         </w:tc>
       </w:tr>
       <w:tr>
-        <w:tblPrEx>
-          <w:tblCellMar>
-            <w:top w:w="0" w:type="dxa"/>
-            <w:bottom w:w="0" w:type="dxa"/>
-          </w:tblCellMar>
-        </w:tblPrEx>
         <w:tc>
           <w:tcPr>
             <w:tcW w:w="4465" w:type="dxa"/>
@@ -2428,12 +2338,6 @@
         </w:tc>
       </w:tr>
       <w:tr>
-        <w:tblPrEx>
-          <w:tblCellMar>
-            <w:top w:w="0" w:type="dxa"/>
-            <w:bottom w:w="0" w:type="dxa"/>
-          </w:tblCellMar>
-        </w:tblPrEx>
         <w:tc>
           <w:tcPr>
             <w:tcW w:w="4465" w:type="dxa"/>
@@ -2735,12 +2639,6 @@
         </w:tc>
       </w:tr>
       <w:tr>
-        <w:tblPrEx>
-          <w:tblCellMar>
-            <w:top w:w="0" w:type="dxa"/>
-            <w:bottom w:w="0" w:type="dxa"/>
-          </w:tblCellMar>
-        </w:tblPrEx>
         <w:tc>
           <w:tcPr>
             <w:tcW w:w="4465" w:type="dxa"/>
@@ -3042,12 +2940,6 @@
         </w:tc>
       </w:tr>
       <w:tr>
-        <w:tblPrEx>
-          <w:tblCellMar>
-            <w:top w:w="0" w:type="dxa"/>
-            <w:bottom w:w="0" w:type="dxa"/>
-          </w:tblCellMar>
-        </w:tblPrEx>
         <w:tc>
           <w:tcPr>
             <w:tcW w:w="4465" w:type="dxa"/>
@@ -3349,12 +3241,6 @@
         </w:tc>
       </w:tr>
       <w:tr>
-        <w:tblPrEx>
-          <w:tblCellMar>
-            <w:top w:w="0" w:type="dxa"/>
-            <w:bottom w:w="0" w:type="dxa"/>
-          </w:tblCellMar>
-        </w:tblPrEx>
         <w:tc>
           <w:tcPr>
             <w:tcW w:w="4465" w:type="dxa"/>
@@ -3656,12 +3542,6 @@
         </w:tc>
       </w:tr>
       <w:tr>
-        <w:tblPrEx>
-          <w:tblCellMar>
-            <w:top w:w="0" w:type="dxa"/>
-            <w:bottom w:w="0" w:type="dxa"/>
-          </w:tblCellMar>
-        </w:tblPrEx>
         <w:tc>
           <w:tcPr>
             <w:tcW w:w="4465" w:type="dxa"/>
@@ -3963,12 +3843,6 @@
         </w:tc>
       </w:tr>
       <w:tr>
-        <w:tblPrEx>
-          <w:tblCellMar>
-            <w:top w:w="0" w:type="dxa"/>
-            <w:bottom w:w="0" w:type="dxa"/>
-          </w:tblCellMar>
-        </w:tblPrEx>
         <w:tc>
           <w:tcPr>
             <w:tcW w:w="4465" w:type="dxa"/>
@@ -4270,12 +4144,6 @@
         </w:tc>
       </w:tr>
       <w:tr>
-        <w:tblPrEx>
-          <w:tblCellMar>
-            <w:top w:w="0" w:type="dxa"/>
-            <w:bottom w:w="0" w:type="dxa"/>
-          </w:tblCellMar>
-        </w:tblPrEx>
         <w:tc>
           <w:tcPr>
             <w:tcW w:w="4465" w:type="dxa"/>
@@ -4577,12 +4445,6 @@
         </w:tc>
       </w:tr>
       <w:tr>
-        <w:tblPrEx>
-          <w:tblCellMar>
-            <w:top w:w="0" w:type="dxa"/>
-            <w:bottom w:w="0" w:type="dxa"/>
-          </w:tblCellMar>
-        </w:tblPrEx>
         <w:tc>
           <w:tcPr>
             <w:tcW w:w="4465" w:type="dxa"/>
@@ -4884,12 +4746,6 @@
         </w:tc>
       </w:tr>
       <w:tr>
-        <w:tblPrEx>
-          <w:tblCellMar>
-            <w:top w:w="0" w:type="dxa"/>
-            <w:bottom w:w="0" w:type="dxa"/>
-          </w:tblCellMar>
-        </w:tblPrEx>
         <w:tc>
           <w:tcPr>
             <w:tcW w:w="4465" w:type="dxa"/>
@@ -5191,12 +5047,6 @@
         </w:tc>
       </w:tr>
       <w:tr>
-        <w:tblPrEx>
-          <w:tblCellMar>
-            <w:top w:w="0" w:type="dxa"/>
-            <w:bottom w:w="0" w:type="dxa"/>
-          </w:tblCellMar>
-        </w:tblPrEx>
         <w:tc>
           <w:tcPr>
             <w:tcW w:w="4465" w:type="dxa"/>
@@ -5498,12 +5348,6 @@
         </w:tc>
       </w:tr>
       <w:tr>
-        <w:tblPrEx>
-          <w:tblCellMar>
-            <w:top w:w="0" w:type="dxa"/>
-            <w:bottom w:w="0" w:type="dxa"/>
-          </w:tblCellMar>
-        </w:tblPrEx>
         <w:tc>
           <w:tcPr>
             <w:tcW w:w="4465" w:type="dxa"/>
@@ -5805,12 +5649,6 @@
         </w:tc>
       </w:tr>
       <w:tr>
-        <w:tblPrEx>
-          <w:tblCellMar>
-            <w:top w:w="0" w:type="dxa"/>
-            <w:bottom w:w="0" w:type="dxa"/>
-          </w:tblCellMar>
-        </w:tblPrEx>
         <w:tc>
           <w:tcPr>
             <w:tcW w:w="4465" w:type="dxa"/>
@@ -6112,12 +5950,6 @@
         </w:tc>
       </w:tr>
       <w:tr>
-        <w:tblPrEx>
-          <w:tblCellMar>
-            <w:top w:w="0" w:type="dxa"/>
-            <w:bottom w:w="0" w:type="dxa"/>
-          </w:tblCellMar>
-        </w:tblPrEx>
         <w:tc>
           <w:tcPr>
             <w:tcW w:w="4465" w:type="dxa"/>
@@ -6419,12 +6251,6 @@
         </w:tc>
       </w:tr>
       <w:tr>
-        <w:tblPrEx>
-          <w:tblCellMar>
-            <w:top w:w="0" w:type="dxa"/>
-            <w:bottom w:w="0" w:type="dxa"/>
-          </w:tblCellMar>
-        </w:tblPrEx>
         <w:tc>
           <w:tcPr>
             <w:tcW w:w="4465" w:type="dxa"/>
@@ -6726,12 +6552,6 @@
         </w:tc>
       </w:tr>
       <w:tr>
-        <w:tblPrEx>
-          <w:tblCellMar>
-            <w:top w:w="0" w:type="dxa"/>
-            <w:bottom w:w="0" w:type="dxa"/>
-          </w:tblCellMar>
-        </w:tblPrEx>
         <w:tc>
           <w:tcPr>
             <w:tcW w:w="4465" w:type="dxa"/>
@@ -7033,12 +6853,6 @@
         </w:tc>
       </w:tr>
       <w:tr>
-        <w:tblPrEx>
-          <w:tblCellMar>
-            <w:top w:w="0" w:type="dxa"/>
-            <w:bottom w:w="0" w:type="dxa"/>
-          </w:tblCellMar>
-        </w:tblPrEx>
         <w:tc>
           <w:tcPr>
             <w:tcW w:w="4465" w:type="dxa"/>
@@ -7340,12 +7154,6 @@
         </w:tc>
       </w:tr>
       <w:tr>
-        <w:tblPrEx>
-          <w:tblCellMar>
-            <w:top w:w="0" w:type="dxa"/>
-            <w:bottom w:w="0" w:type="dxa"/>
-          </w:tblCellMar>
-        </w:tblPrEx>
         <w:tc>
           <w:tcPr>
             <w:tcW w:w="4465" w:type="dxa"/>
@@ -7647,12 +7455,6 @@
         </w:tc>
       </w:tr>
       <w:tr>
-        <w:tblPrEx>
-          <w:tblCellMar>
-            <w:top w:w="0" w:type="dxa"/>
-            <w:bottom w:w="0" w:type="dxa"/>
-          </w:tblCellMar>
-        </w:tblPrEx>
         <w:tc>
           <w:tcPr>
             <w:tcW w:w="4465" w:type="dxa"/>
@@ -7954,12 +7756,6 @@
         </w:tc>
       </w:tr>
       <w:tr>
-        <w:tblPrEx>
-          <w:tblCellMar>
-            <w:top w:w="0" w:type="dxa"/>
-            <w:bottom w:w="0" w:type="dxa"/>
-          </w:tblCellMar>
-        </w:tblPrEx>
         <w:tc>
           <w:tcPr>
             <w:tcW w:w="4465" w:type="dxa"/>
@@ -8261,12 +8057,6 @@
         </w:tc>
       </w:tr>
       <w:tr>
-        <w:tblPrEx>
-          <w:tblCellMar>
-            <w:top w:w="0" w:type="dxa"/>
-            <w:bottom w:w="0" w:type="dxa"/>
-          </w:tblCellMar>
-        </w:tblPrEx>
         <w:tc>
           <w:tcPr>
             <w:tcW w:w="4465" w:type="dxa"/>
@@ -8720,6 +8510,7 @@
   <w:style w:type="paragraph" w:default="1" w:styleId="Standard">
     <w:name w:val="Normal"/>
     <w:qFormat/>
+    <w:rsid w:val="004908A7"/>
     <w:rPr>
       <w:rFonts w:ascii="Arial" w:hAnsi="Arial"/>
       <w:sz w:val="24"/>
@@ -8730,6 +8521,7 @@
     <w:basedOn w:val="Standard"/>
     <w:next w:val="Standard"/>
     <w:qFormat/>
+    <w:rsid w:val="004908A7"/>
     <w:pPr>
       <w:keepNext/>
       <w:jc w:val="center"/>
@@ -8742,11 +8534,16 @@
   </w:style>
   <w:style w:type="character" w:default="1" w:styleId="Absatz-Standardschriftart">
     <w:name w:val="Default Paragraph Font"/>
+    <w:uiPriority w:val="1"/>
     <w:semiHidden/>
+    <w:unhideWhenUsed/>
   </w:style>
   <w:style w:type="table" w:default="1" w:styleId="NormaleTabelle">
     <w:name w:val="Normal Table"/>
+    <w:uiPriority w:val="99"/>
     <w:semiHidden/>
+    <w:unhideWhenUsed/>
+    <w:qFormat/>
     <w:tblPr>
       <w:tblInd w:w="0" w:type="dxa"/>
       <w:tblCellMar>
@@ -8759,7 +8556,9 @@
   </w:style>
   <w:style w:type="numbering" w:default="1" w:styleId="KeineListe">
     <w:name w:val="No List"/>
+    <w:uiPriority w:val="99"/>
     <w:semiHidden/>
+    <w:unhideWhenUsed/>
   </w:style>
 </w:styles>
 </file>
@@ -9045,4 +8844,16 @@
   <a:objectDefaults/>
   <a:extraClrSchemeLst/>
 </a:theme>
+</file>
+
+<file path=customXml/item1.xml><?xml version="1.0" encoding="utf-8"?>
+<b:Sources xmlns:b="http://schemas.openxmlformats.org/officeDocument/2006/bibliography" xmlns="http://schemas.openxmlformats.org/officeDocument/2006/bibliography" SelectedStyle="\APA.XSL" StyleName="APA Fifth Edition"/>
+</file>
+
+<file path=customXml/itemProps1.xml><?xml version="1.0" encoding="utf-8"?>
+<ds:datastoreItem xmlns:ds="http://schemas.openxmlformats.org/officeDocument/2006/customXml" ds:itemID="{F2CEAC74-FF2C-4702-B53B-4A14EC210EE9}">
+  <ds:schemaRefs>
+    <ds:schemaRef ds:uri="http://schemas.openxmlformats.org/officeDocument/2006/bibliography"/>
+  </ds:schemaRefs>
+</ds:datastoreItem>
 </file>
</xml_diff>